<commit_message>
[Added] - Restore weekly diary database
</commit_message>
<xml_diff>
--- a/Installer Script/WordTemplates/WeeklyDiaryCL.docx
+++ b/Installer Script/WordTemplates/WeeklyDiaryCL.docx
@@ -589,7 +589,14 @@
           <w:szCs w:val="24"/>
         </w:rPr>
         <w:tab/>
-        <w:t xml:space="preserve">I am submitting here with </w:t>
+        <w:t>I am submitting here</w:t>
+      </w:r>
+      <w:r>
+        <w:rPr>
+          <w:sz w:val="24"/>
+          <w:szCs w:val="24"/>
+        </w:rPr>
+        <w:t xml:space="preserve">with </w:t>
       </w:r>
       <w:r>
         <w:rPr>

</xml_diff>